<commit_message>
redimensionando fotos na embalagem
</commit_message>
<xml_diff>
--- a/storage/laudos/Laudo 56456.docx
+++ b/storage/laudos/Laudo 56456.docx
@@ -116,7 +116,7 @@
           <w:b w:val="0"/>
           <w:bCs w:val="0"/>
         </w:rPr>
-        <w:t xml:space="preserve"> a fim de ser atendida solicitação contida no Ofício nº 56456, datado de 08/01/2025, oriundo da 2º CENTRO INTEGRADO DE ATENDIMENTO AO CIDADÃO - CENTRAL DE FLAGRANTES.</w:t>
+        <w:t xml:space="preserve"> a fim de ser atendida solicitação contida no Ofício nº 564, datado de 08/01/2025, oriundo da 2º CENTRO INTEGRADO DE ATENDIMENTO AO CIDADÃO - CENTRAL DE FLAGRANTES.</w:t>
       </w:r>
     </w:p>
     <w:p>
@@ -216,7 +216,7 @@
                 <w:b w:val="1"/>
                 <w:bCs w:val="1"/>
               </w:rPr>
-              <w:t xml:space="preserve">Em poder de</w:t>
+              <w:t xml:space="preserve">Nome da vítima</w:t>
             </w:r>
           </w:p>
         </w:tc>
@@ -364,7 +364,7 @@
             </w:pPr>
             <w:r>
               <w:rPr/>
-              <w:t xml:space="preserve">45645</w:t>
+              <w:t xml:space="preserve">46546</w:t>
             </w:r>
           </w:p>
         </w:tc>
@@ -593,7 +593,7 @@
             </w:pPr>
             <w:r>
               <w:rPr/>
-              <w:t xml:space="preserve">MUNIÇÃO</w:t>
+              <w:t xml:space="preserve">ARMA</w:t>
             </w:r>
           </w:p>
         </w:tc>
@@ -605,7 +605,7 @@
             </w:pPr>
             <w:r>
               <w:rPr/>
-              <w:t xml:space="preserve">10</w:t>
+              <w:t xml:space="preserve">1</w:t>
             </w:r>
           </w:p>
         </w:tc>
@@ -617,7 +617,7 @@
             </w:pPr>
             <w:r>
               <w:rPr/>
-              <w:t xml:space="preserve">CARTUCHO</w:t>
+              <w:t xml:space="preserve">PISTOLA</w:t>
             </w:r>
           </w:p>
         </w:tc>
@@ -629,7 +629,7 @@
             </w:pPr>
             <w:r>
               <w:rPr/>
-              <w:t xml:space="preserve">AGUILA</w:t>
+              <w:t xml:space="preserve">543</w:t>
             </w:r>
           </w:p>
         </w:tc>
@@ -641,7 +641,7 @@
             </w:pPr>
             <w:r>
               <w:rPr/>
-              <w:t xml:space="preserve">53453</w:t>
+              <w:t xml:space="preserve">4654</w:t>
             </w:r>
           </w:p>
         </w:tc>
@@ -727,7 +727,7 @@
               <w:pict>
                 <v:shape type="#_x0000_t75" style="width:220pt; height:150pt; margin-left:0pt; margin-top:0pt; mso-position-horizontal:left; mso-position-vertical:top; mso-position-horizontal-relative:char; mso-position-vertical-relative:line;">
                   <w10:wrap type="inline"/>
-                  <v:imagedata r:id="rId7" o:title=""/>
+                  <v:imagedata r:id="rId8" o:title=""/>
                 </v:shape>
               </w:pict>
             </w:r>
@@ -763,6 +763,7 @@
         <w:t xml:space="preserve">3. DO EXAME</w:t>
       </w:r>
     </w:p>
+    <w:p/>
     <w:p>
       <w:pPr>
         <w:pStyle w:val="justify"/>
@@ -775,9 +776,987 @@
           <w:b w:val="1"/>
           <w:bCs w:val="1"/>
         </w:rPr>
-        <w:t xml:space="preserve">3.1 DOS CARTUCHOS PERCUTIDO E NÃO DEFLAGRADOS</w:t>
+        <w:t xml:space="preserve">3. 0. 1 -DA ARMA AF-A - TAURUS 456456 – LACRE DE ENTRADA 4654</w:t>
       </w:r>
     </w:p>
+    <w:p/>
+    <w:p>
+      <w:pPr/>
+      <w:r>
+        <w:rPr>
+          <w:rFonts w:ascii="Arial" w:hAnsi="Arial" w:eastAsia="Arial" w:cs="Arial"/>
+          <w:sz w:val="24"/>
+          <w:szCs w:val="24"/>
+          <w:b w:val="1"/>
+          <w:bCs w:val="1"/>
+        </w:rPr>
+        <w:t xml:space="preserve">a) Descrição da arma:</w:t>
+      </w:r>
+    </w:p>
+    <w:tbl>
+      <w:tblGrid>
+        <w:gridCol w:w="2000" w:type="dxa"/>
+        <w:gridCol w:w="2000" w:type="dxa"/>
+        <w:gridCol w:w="5050" w:type="dxa"/>
+      </w:tblGrid>
+      <w:tblPr>
+        <w:tblStyle w:val="tabelaArmas"/>
+      </w:tblPr>
+      <w:tr>
+        <w:trPr>
+          <w:trHeight w:val="50" w:hRule="atLeast"/>
+          <w:tblHeader w:val="1"/>
+        </w:trPr>
+        <w:tc>
+          <w:tcPr>
+            <w:tcW w:w="5050" w:type="dxa"/>
+            <w:shd w:val="clear" w:fill="d3d3d3"/>
+          </w:tcPr>
+          <w:p>
+            <w:pPr>
+              <w:jc w:val="center"/>
+            </w:pPr>
+            <w:r>
+              <w:rPr>
+                <w:b w:val="1"/>
+                <w:bCs w:val="1"/>
+              </w:rPr>
+              <w:t xml:space="preserve">TABELA 4 – Descrição da Pistola</w:t>
+            </w:r>
+          </w:p>
+        </w:tc>
+      </w:tr>
+      <w:tr>
+        <w:trPr>
+          <w:trHeight w:val="50" w:hRule="atLeast"/>
+          <w:cantSplit w:val="1"/>
+        </w:trPr>
+        <w:tc>
+          <w:tcPr>
+            <w:tcW w:w="2000" w:type="dxa"/>
+            <w:vMerge w:val="restart"/>
+          </w:tcPr>
+          <w:p>
+            <w:pPr>
+              <w:jc w:val="center"/>
+            </w:pPr>
+            <w:r>
+              <w:rPr>
+                <w:b w:val="1"/>
+                <w:bCs w:val="1"/>
+              </w:rPr>
+              <w:t xml:space="preserve">Características Identificadoras</w:t>
+            </w:r>
+          </w:p>
+        </w:tc>
+        <w:tc>
+          <w:tcPr>
+            <w:tcW w:w="2000" w:type="dxa"/>
+          </w:tcPr>
+          <w:p>
+            <w:pPr>
+              <w:jc w:val="center"/>
+            </w:pPr>
+            <w:r>
+              <w:rPr>
+                <w:b w:val="1"/>
+                <w:bCs w:val="1"/>
+              </w:rPr>
+              <w:t xml:space="preserve">Marca:</w:t>
+            </w:r>
+          </w:p>
+        </w:tc>
+        <w:tc>
+          <w:tcPr>
+            <w:tcW w:w="5050" w:type="dxa"/>
+          </w:tcPr>
+          <w:p>
+            <w:pPr>
+              <w:jc w:val="center"/>
+            </w:pPr>
+            <w:r>
+              <w:rPr/>
+              <w:t xml:space="preserve">TAURUS</w:t>
+            </w:r>
+          </w:p>
+        </w:tc>
+      </w:tr>
+      <w:tr>
+        <w:trPr>
+          <w:trHeight w:val="50" w:hRule="atLeast"/>
+          <w:cantSplit w:val="1"/>
+        </w:trPr>
+        <w:tc>
+          <w:tcPr>
+            <w:tcW w:w="2000" w:type="dxa"/>
+            <w:vMerge w:val="continue"/>
+          </w:tcPr>
+          <w:p>
+            <w:pPr/>
+            <w:r>
+              <w:rPr/>
+              <w:t xml:space="preserve"/>
+            </w:r>
+          </w:p>
+        </w:tc>
+        <w:tc>
+          <w:tcPr>
+            <w:tcW w:w="3050" w:type="dxa"/>
+          </w:tcPr>
+          <w:p>
+            <w:pPr>
+              <w:jc w:val="center"/>
+            </w:pPr>
+            <w:r>
+              <w:rPr>
+                <w:b w:val="1"/>
+                <w:bCs w:val="1"/>
+              </w:rPr>
+              <w:t xml:space="preserve">Modelo:</w:t>
+            </w:r>
+          </w:p>
+        </w:tc>
+        <w:tc>
+          <w:tcPr>
+            <w:tcW w:w="5050" w:type="dxa"/>
+          </w:tcPr>
+          <w:p>
+            <w:pPr>
+              <w:jc w:val="center"/>
+            </w:pPr>
+            <w:r>
+              <w:rPr/>
+              <w:t xml:space="preserve">456456</w:t>
+            </w:r>
+          </w:p>
+        </w:tc>
+      </w:tr>
+      <w:tr>
+        <w:trPr>
+          <w:trHeight w:val="50" w:hRule="atLeast"/>
+          <w:cantSplit w:val="1"/>
+        </w:trPr>
+        <w:tc>
+          <w:tcPr>
+            <w:tcW w:w="2000" w:type="dxa"/>
+            <w:vMerge w:val="continue"/>
+          </w:tcPr>
+          <w:p>
+            <w:pPr/>
+            <w:r>
+              <w:rPr/>
+              <w:t xml:space="preserve"/>
+            </w:r>
+          </w:p>
+        </w:tc>
+        <w:tc>
+          <w:tcPr>
+            <w:tcW w:w="1000" w:type="dxa"/>
+          </w:tcPr>
+          <w:p>
+            <w:pPr>
+              <w:jc w:val="center"/>
+            </w:pPr>
+            <w:r>
+              <w:rPr>
+                <w:b w:val="1"/>
+                <w:bCs w:val="1"/>
+              </w:rPr>
+              <w:t xml:space="preserve">Calibre nominal:</w:t>
+            </w:r>
+          </w:p>
+        </w:tc>
+        <w:tc>
+          <w:tcPr>
+            <w:tcW w:w="5050" w:type="dxa"/>
+          </w:tcPr>
+          <w:p>
+            <w:pPr>
+              <w:jc w:val="center"/>
+            </w:pPr>
+            <w:r>
+              <w:rPr/>
+              <w:t xml:space="preserve">9mm Luger</w:t>
+            </w:r>
+          </w:p>
+        </w:tc>
+      </w:tr>
+      <w:tr>
+        <w:trPr>
+          <w:trHeight w:val="50" w:hRule="atLeast"/>
+          <w:cantSplit w:val="1"/>
+        </w:trPr>
+        <w:tc>
+          <w:tcPr>
+            <w:tcW w:w="2000" w:type="dxa"/>
+            <w:vMerge w:val="continue"/>
+          </w:tcPr>
+          <w:p>
+            <w:pPr/>
+            <w:r>
+              <w:rPr/>
+              <w:t xml:space="preserve"> </w:t>
+            </w:r>
+          </w:p>
+        </w:tc>
+        <w:tc>
+          <w:tcPr>
+            <w:tcW w:w="2000" w:type="dxa"/>
+          </w:tcPr>
+          <w:p>
+            <w:pPr>
+              <w:jc w:val="center"/>
+            </w:pPr>
+            <w:r>
+              <w:rPr>
+                <w:b w:val="1"/>
+                <w:bCs w:val="1"/>
+              </w:rPr>
+              <w:t xml:space="preserve">Procedência:</w:t>
+            </w:r>
+          </w:p>
+        </w:tc>
+        <w:tc>
+          <w:tcPr>
+            <w:tcW w:w="5050" w:type="dxa"/>
+          </w:tcPr>
+          <w:p>
+            <w:pPr>
+              <w:jc w:val="center"/>
+            </w:pPr>
+            <w:r>
+              <w:rPr/>
+              <w:t xml:space="preserve">BRASILEIRA</w:t>
+            </w:r>
+          </w:p>
+        </w:tc>
+      </w:tr>
+      <w:tr>
+        <w:trPr>
+          <w:trHeight w:val="50" w:hRule="atLeast"/>
+          <w:cantSplit w:val="1"/>
+        </w:trPr>
+        <w:tc>
+          <w:tcPr>
+            <w:tcW w:w="2000" w:type="dxa"/>
+            <w:vMerge w:val="continue"/>
+          </w:tcPr>
+          <w:p>
+            <w:pPr/>
+            <w:r>
+              <w:rPr/>
+              <w:t xml:space="preserve"/>
+            </w:r>
+          </w:p>
+        </w:tc>
+        <w:tc>
+          <w:tcPr>
+            <w:tcW w:w="1000" w:type="dxa"/>
+          </w:tcPr>
+          <w:p>
+            <w:pPr>
+              <w:jc w:val="center"/>
+            </w:pPr>
+            <w:r>
+              <w:rPr>
+                <w:b w:val="1"/>
+                <w:bCs w:val="1"/>
+              </w:rPr>
+              <w:t xml:space="preserve">Nº de patrimônio:</w:t>
+            </w:r>
+          </w:p>
+        </w:tc>
+        <w:tc>
+          <w:tcPr>
+            <w:tcW w:w="5050" w:type="dxa"/>
+          </w:tcPr>
+          <w:p>
+            <w:pPr>
+              <w:jc w:val="center"/>
+            </w:pPr>
+            <w:r>
+              <w:rPr/>
+              <w:t xml:space="preserve">13123</w:t>
+            </w:r>
+          </w:p>
+        </w:tc>
+      </w:tr>
+      <w:tr>
+        <w:trPr>
+          <w:trHeight w:val="50" w:hRule="atLeast"/>
+          <w:cantSplit w:val="1"/>
+        </w:trPr>
+        <w:tc>
+          <w:tcPr>
+            <w:tcW w:w="2000" w:type="dxa"/>
+            <w:vMerge w:val="restart"/>
+          </w:tcPr>
+          <w:p>
+            <w:pPr>
+              <w:jc w:val="center"/>
+            </w:pPr>
+            <w:r>
+              <w:rPr>
+                <w:b w:val="1"/>
+                <w:bCs w:val="1"/>
+              </w:rPr>
+              <w:t xml:space="preserve">Características do funcionamento</w:t>
+            </w:r>
+          </w:p>
+        </w:tc>
+        <w:tc>
+          <w:tcPr>
+            <w:tcW w:w="1000" w:type="dxa"/>
+          </w:tcPr>
+          <w:p>
+            <w:pPr>
+              <w:jc w:val="center"/>
+            </w:pPr>
+            <w:r>
+              <w:rPr>
+                <w:b w:val="1"/>
+                <w:bCs w:val="1"/>
+              </w:rPr>
+              <w:t xml:space="preserve">Quantidade de canos:</w:t>
+            </w:r>
+          </w:p>
+        </w:tc>
+        <w:tc>
+          <w:tcPr>
+            <w:tcW w:w="5050" w:type="dxa"/>
+          </w:tcPr>
+          <w:p>
+            <w:pPr>
+              <w:jc w:val="center"/>
+            </w:pPr>
+            <w:r>
+              <w:rPr/>
+              <w:t xml:space="preserve">UM</w:t>
+            </w:r>
+          </w:p>
+        </w:tc>
+      </w:tr>
+      <w:tr>
+        <w:trPr>
+          <w:trHeight w:val="50" w:hRule="atLeast"/>
+          <w:cantSplit w:val="1"/>
+        </w:trPr>
+        <w:tc>
+          <w:tcPr>
+            <w:tcW w:w="2000" w:type="dxa"/>
+            <w:vMerge w:val="continue"/>
+          </w:tcPr>
+          <w:p>
+            <w:pPr/>
+            <w:r>
+              <w:rPr/>
+              <w:t xml:space="preserve"/>
+            </w:r>
+          </w:p>
+        </w:tc>
+        <w:tc>
+          <w:tcPr>
+            <w:tcW w:w="3050" w:type="dxa"/>
+          </w:tcPr>
+          <w:p>
+            <w:pPr>
+              <w:jc w:val="center"/>
+            </w:pPr>
+            <w:r>
+              <w:rPr>
+                <w:b w:val="1"/>
+                <w:bCs w:val="1"/>
+              </w:rPr>
+              <w:t xml:space="preserve">Regime de tiro:</w:t>
+            </w:r>
+          </w:p>
+        </w:tc>
+        <w:tc>
+          <w:tcPr>
+            <w:tcW w:w="5050" w:type="dxa"/>
+          </w:tcPr>
+          <w:p>
+            <w:pPr>
+              <w:jc w:val="center"/>
+            </w:pPr>
+            <w:r>
+              <w:rPr/>
+              <w:t xml:space="preserve">SEMI-AUTOMÁTICO</w:t>
+            </w:r>
+          </w:p>
+        </w:tc>
+      </w:tr>
+      <w:tr>
+        <w:trPr>
+          <w:trHeight w:val="50" w:hRule="atLeast"/>
+          <w:cantSplit w:val="1"/>
+        </w:trPr>
+        <w:tc>
+          <w:tcPr>
+            <w:tcW w:w="2000" w:type="dxa"/>
+            <w:vMerge w:val="continue"/>
+          </w:tcPr>
+          <w:p>
+            <w:pPr/>
+            <w:r>
+              <w:rPr/>
+              <w:t xml:space="preserve"/>
+            </w:r>
+          </w:p>
+        </w:tc>
+        <w:tc>
+          <w:tcPr>
+            <w:tcW w:w="2000" w:type="dxa"/>
+          </w:tcPr>
+          <w:p>
+            <w:pPr>
+              <w:jc w:val="center"/>
+            </w:pPr>
+            <w:r>
+              <w:rPr>
+                <w:b w:val="1"/>
+                <w:bCs w:val="1"/>
+              </w:rPr>
+              <w:t xml:space="preserve">Comprimento do cano:</w:t>
+            </w:r>
+          </w:p>
+        </w:tc>
+        <w:tc>
+          <w:tcPr>
+            <w:tcW w:w="5050" w:type="dxa"/>
+          </w:tcPr>
+          <w:p>
+            <w:pPr>
+              <w:jc w:val="center"/>
+            </w:pPr>
+            <w:r>
+              <w:rPr/>
+              <w:t xml:space="preserve">4 cm</w:t>
+            </w:r>
+          </w:p>
+        </w:tc>
+      </w:tr>
+      <w:tr>
+        <w:trPr>
+          <w:trHeight w:val="50" w:hRule="atLeast"/>
+          <w:cantSplit w:val="1"/>
+        </w:trPr>
+        <w:tc>
+          <w:tcPr>
+            <w:tcW w:w="2000" w:type="dxa"/>
+            <w:vMerge w:val="continue"/>
+          </w:tcPr>
+          <w:p>
+            <w:pPr/>
+            <w:r>
+              <w:rPr/>
+              <w:t xml:space="preserve"/>
+            </w:r>
+          </w:p>
+        </w:tc>
+        <w:tc>
+          <w:tcPr>
+            <w:tcW w:w="1000" w:type="dxa"/>
+          </w:tcPr>
+          <w:p>
+            <w:pPr>
+              <w:jc w:val="center"/>
+            </w:pPr>
+            <w:r>
+              <w:rPr>
+                <w:b w:val="1"/>
+                <w:bCs w:val="1"/>
+              </w:rPr>
+              <w:t xml:space="preserve">Nº de raias:</w:t>
+            </w:r>
+          </w:p>
+        </w:tc>
+        <w:tc>
+          <w:tcPr>
+            <w:tcW w:w="5050" w:type="dxa"/>
+          </w:tcPr>
+          <w:p>
+            <w:pPr>
+              <w:jc w:val="center"/>
+            </w:pPr>
+            <w:r>
+              <w:rPr/>
+              <w:t xml:space="preserve">QUATRO</w:t>
+            </w:r>
+          </w:p>
+        </w:tc>
+      </w:tr>
+      <w:tr>
+        <w:trPr>
+          <w:trHeight w:val="50" w:hRule="atLeast"/>
+          <w:cantSplit w:val="1"/>
+        </w:trPr>
+        <w:tc>
+          <w:tcPr>
+            <w:tcW w:w="2000" w:type="dxa"/>
+            <w:vMerge w:val="continue"/>
+          </w:tcPr>
+          <w:p>
+            <w:pPr/>
+            <w:r>
+              <w:rPr/>
+              <w:t xml:space="preserve"/>
+            </w:r>
+          </w:p>
+        </w:tc>
+        <w:tc>
+          <w:tcPr>
+            <w:tcW w:w="1000" w:type="dxa"/>
+          </w:tcPr>
+          <w:p>
+            <w:pPr>
+              <w:jc w:val="center"/>
+            </w:pPr>
+            <w:r>
+              <w:rPr>
+                <w:b w:val="1"/>
+                <w:bCs w:val="1"/>
+              </w:rPr>
+              <w:t xml:space="preserve">Orientação de raias:</w:t>
+            </w:r>
+          </w:p>
+        </w:tc>
+        <w:tc>
+          <w:tcPr>
+            <w:tcW w:w="5050" w:type="dxa"/>
+          </w:tcPr>
+          <w:p>
+            <w:pPr>
+              <w:jc w:val="center"/>
+            </w:pPr>
+            <w:r>
+              <w:rPr/>
+              <w:t xml:space="preserve">DEXTRÓGIRO</w:t>
+            </w:r>
+          </w:p>
+        </w:tc>
+      </w:tr>
+      <w:tr>
+        <w:trPr>
+          <w:trHeight w:val="50" w:hRule="atLeast"/>
+          <w:cantSplit w:val="1"/>
+        </w:trPr>
+        <w:tc>
+          <w:tcPr>
+            <w:tcW w:w="2000" w:type="dxa"/>
+            <w:vMerge w:val="continue"/>
+          </w:tcPr>
+          <w:p>
+            <w:pPr/>
+            <w:r>
+              <w:rPr/>
+              <w:t xml:space="preserve"/>
+            </w:r>
+          </w:p>
+        </w:tc>
+        <w:tc>
+          <w:tcPr>
+            <w:tcW w:w="1000" w:type="dxa"/>
+          </w:tcPr>
+          <w:p>
+            <w:pPr>
+              <w:jc w:val="center"/>
+            </w:pPr>
+            <w:r>
+              <w:rPr>
+                <w:b w:val="1"/>
+                <w:bCs w:val="1"/>
+              </w:rPr>
+              <w:t xml:space="preserve">Sistema de carregamento:</w:t>
+            </w:r>
+          </w:p>
+        </w:tc>
+        <w:tc>
+          <w:tcPr>
+            <w:tcW w:w="5050" w:type="dxa"/>
+          </w:tcPr>
+          <w:p>
+            <w:pPr>
+              <w:jc w:val="center"/>
+            </w:pPr>
+            <w:r>
+              <w:rPr/>
+              <w:t xml:space="preserve">RETROCARGA</w:t>
+            </w:r>
+          </w:p>
+        </w:tc>
+      </w:tr>
+      <w:tr>
+        <w:trPr>
+          <w:trHeight w:val="50" w:hRule="atLeast"/>
+          <w:cantSplit w:val="1"/>
+        </w:trPr>
+        <w:tc>
+          <w:tcPr>
+            <w:tcW w:w="2000" w:type="dxa"/>
+            <w:vMerge w:val="continue"/>
+          </w:tcPr>
+          <w:p>
+            <w:pPr/>
+            <w:r>
+              <w:rPr/>
+              <w:t xml:space="preserve"/>
+            </w:r>
+          </w:p>
+        </w:tc>
+        <w:tc>
+          <w:tcPr>
+            <w:tcW w:w="1000" w:type="dxa"/>
+          </w:tcPr>
+          <w:p>
+            <w:pPr>
+              <w:jc w:val="center"/>
+            </w:pPr>
+            <w:r>
+              <w:rPr>
+                <w:b w:val="1"/>
+                <w:bCs w:val="1"/>
+              </w:rPr>
+              <w:t xml:space="preserve">Capacidade:</w:t>
+            </w:r>
+          </w:p>
+        </w:tc>
+        <w:tc>
+          <w:tcPr>
+            <w:tcW w:w="5050" w:type="dxa"/>
+          </w:tcPr>
+          <w:p>
+            <w:pPr>
+              <w:jc w:val="center"/>
+            </w:pPr>
+            <w:r>
+              <w:rPr/>
+              <w:t xml:space="preserve">QUATRO</w:t>
+            </w:r>
+          </w:p>
+        </w:tc>
+      </w:tr>
+      <w:tr>
+        <w:trPr>
+          <w:trHeight w:val="50" w:hRule="atLeast"/>
+          <w:cantSplit w:val="1"/>
+        </w:trPr>
+        <w:tc>
+          <w:tcPr>
+            <w:tcW w:w="2000" w:type="dxa"/>
+            <w:vMerge w:val="continue"/>
+          </w:tcPr>
+          <w:p>
+            <w:pPr/>
+            <w:r>
+              <w:rPr/>
+              <w:t xml:space="preserve"> </w:t>
+            </w:r>
+          </w:p>
+        </w:tc>
+        <w:tc>
+          <w:tcPr>
+            <w:tcW w:w="2000" w:type="dxa"/>
+          </w:tcPr>
+          <w:p>
+            <w:pPr>
+              <w:jc w:val="center"/>
+            </w:pPr>
+            <w:r>
+              <w:rPr>
+                <w:b w:val="1"/>
+                <w:bCs w:val="1"/>
+              </w:rPr>
+              <w:t xml:space="preserve">Percussão:</w:t>
+            </w:r>
+          </w:p>
+        </w:tc>
+        <w:tc>
+          <w:tcPr>
+            <w:tcW w:w="5050" w:type="dxa"/>
+          </w:tcPr>
+          <w:p>
+            <w:pPr>
+              <w:jc w:val="center"/>
+            </w:pPr>
+            <w:r>
+              <w:rPr/>
+              <w:t xml:space="preserve">INDIRETA COM CÃO EXPOSTO</w:t>
+            </w:r>
+          </w:p>
+        </w:tc>
+      </w:tr>
+      <w:tr>
+        <w:trPr>
+          <w:trHeight w:val="50" w:hRule="atLeast"/>
+          <w:cantSplit w:val="1"/>
+        </w:trPr>
+        <w:tc>
+          <w:tcPr>
+            <w:tcW w:w="2000" w:type="dxa"/>
+            <w:vMerge w:val="continue"/>
+          </w:tcPr>
+          <w:p>
+            <w:pPr/>
+            <w:r>
+              <w:rPr/>
+              <w:t xml:space="preserve"/>
+            </w:r>
+          </w:p>
+        </w:tc>
+        <w:tc>
+          <w:tcPr>
+            <w:tcW w:w="3050" w:type="dxa"/>
+          </w:tcPr>
+          <w:p>
+            <w:pPr>
+              <w:jc w:val="center"/>
+            </w:pPr>
+            <w:r>
+              <w:rPr>
+                <w:b w:val="1"/>
+                <w:bCs w:val="1"/>
+              </w:rPr>
+              <w:t xml:space="preserve">Sistema de disparo:</w:t>
+            </w:r>
+          </w:p>
+        </w:tc>
+        <w:tc>
+          <w:tcPr>
+            <w:tcW w:w="5050" w:type="dxa"/>
+          </w:tcPr>
+          <w:p>
+            <w:pPr>
+              <w:jc w:val="center"/>
+            </w:pPr>
+            <w:r>
+              <w:rPr/>
+              <w:t xml:space="preserve">AÇÃO SIMPLES</w:t>
+            </w:r>
+          </w:p>
+        </w:tc>
+      </w:tr>
+      <w:tr>
+        <w:trPr>
+          <w:trHeight w:val="50" w:hRule="atLeast"/>
+          <w:cantSplit w:val="1"/>
+        </w:trPr>
+        <w:tc>
+          <w:tcPr>
+            <w:tcW w:w="2000" w:type="dxa"/>
+            <w:vMerge w:val="restart"/>
+          </w:tcPr>
+          <w:p>
+            <w:pPr>
+              <w:jc w:val="center"/>
+            </w:pPr>
+            <w:r>
+              <w:rPr>
+                <w:b w:val="1"/>
+                <w:bCs w:val="1"/>
+              </w:rPr>
+              <w:t xml:space="preserve">Outras Características</w:t>
+            </w:r>
+          </w:p>
+        </w:tc>
+        <w:tc>
+          <w:tcPr>
+            <w:tcW w:w="3050" w:type="dxa"/>
+          </w:tcPr>
+          <w:p>
+            <w:pPr>
+              <w:jc w:val="center"/>
+            </w:pPr>
+            <w:r>
+              <w:rPr>
+                <w:b w:val="1"/>
+                <w:bCs w:val="1"/>
+              </w:rPr>
+              <w:t xml:space="preserve">Cabo:</w:t>
+            </w:r>
+          </w:p>
+        </w:tc>
+        <w:tc>
+          <w:tcPr>
+            <w:tcW w:w="5050" w:type="dxa"/>
+          </w:tcPr>
+          <w:p>
+            <w:pPr>
+              <w:jc w:val="center"/>
+            </w:pPr>
+            <w:r>
+              <w:rPr/>
+              <w:t xml:space="preserve">MATERIAL SINTÉTICO</w:t>
+            </w:r>
+          </w:p>
+        </w:tc>
+      </w:tr>
+      <w:tr>
+        <w:trPr>
+          <w:trHeight w:val="50" w:hRule="atLeast"/>
+          <w:cantSplit w:val="1"/>
+        </w:trPr>
+        <w:tc>
+          <w:tcPr>
+            <w:tcW w:w="2000" w:type="dxa"/>
+            <w:vMerge w:val="continue"/>
+          </w:tcPr>
+          <w:p>
+            <w:pPr/>
+            <w:r>
+              <w:rPr/>
+              <w:t xml:space="preserve"/>
+            </w:r>
+          </w:p>
+        </w:tc>
+        <w:tc>
+          <w:tcPr>
+            <w:tcW w:w="1000" w:type="dxa"/>
+          </w:tcPr>
+          <w:p>
+            <w:pPr>
+              <w:jc w:val="center"/>
+            </w:pPr>
+            <w:r>
+              <w:rPr>
+                <w:b w:val="1"/>
+                <w:bCs w:val="1"/>
+              </w:rPr>
+              <w:t xml:space="preserve">Acabamento:</w:t>
+            </w:r>
+          </w:p>
+        </w:tc>
+        <w:tc>
+          <w:tcPr>
+            <w:tcW w:w="5050" w:type="dxa"/>
+          </w:tcPr>
+          <w:p>
+            <w:pPr>
+              <w:jc w:val="center"/>
+            </w:pPr>
+            <w:r>
+              <w:rPr/>
+              <w:t xml:space="preserve">DESPROVIDO</w:t>
+            </w:r>
+          </w:p>
+        </w:tc>
+      </w:tr>
+      <w:tr>
+        <w:trPr>
+          <w:trHeight w:val="50" w:hRule="atLeast"/>
+          <w:cantSplit w:val="1"/>
+        </w:trPr>
+        <w:tc>
+          <w:tcPr>
+            <w:tcW w:w="2000" w:type="dxa"/>
+            <w:vMerge w:val="continue"/>
+          </w:tcPr>
+          <w:p>
+            <w:pPr/>
+            <w:r>
+              <w:rPr/>
+              <w:t xml:space="preserve"/>
+            </w:r>
+          </w:p>
+        </w:tc>
+        <w:tc>
+          <w:tcPr>
+            <w:tcW w:w="2000" w:type="dxa"/>
+          </w:tcPr>
+          <w:p>
+            <w:pPr>
+              <w:jc w:val="center"/>
+            </w:pPr>
+            <w:r>
+              <w:rPr>
+                <w:b w:val="1"/>
+                <w:bCs w:val="1"/>
+              </w:rPr>
+              <w:t xml:space="preserve">Medidas:</w:t>
+            </w:r>
+          </w:p>
+        </w:tc>
+        <w:tc>
+          <w:tcPr>
+            <w:tcW w:w="5050" w:type="dxa"/>
+          </w:tcPr>
+          <w:p>
+            <w:pPr>
+              <w:jc w:val="center"/>
+            </w:pPr>
+            <w:r>
+              <w:rPr/>
+              <w:t xml:space="preserve">COMPRIMENTO 4 cm ALTURA 4 cm</w:t>
+            </w:r>
+          </w:p>
+        </w:tc>
+      </w:tr>
+      <w:tr>
+        <w:trPr>
+          <w:trHeight w:val="50" w:hRule="atLeast"/>
+          <w:cantSplit w:val="1"/>
+        </w:trPr>
+        <w:tc>
+          <w:tcPr>
+            <w:tcW w:w="2000" w:type="dxa"/>
+            <w:vMerge w:val="continue"/>
+          </w:tcPr>
+          <w:p>
+            <w:pPr/>
+            <w:r>
+              <w:rPr/>
+              <w:t xml:space="preserve"/>
+            </w:r>
+          </w:p>
+        </w:tc>
+        <w:tc>
+          <w:tcPr>
+            <w:tcW w:w="3050" w:type="dxa"/>
+          </w:tcPr>
+          <w:p>
+            <w:pPr>
+              <w:jc w:val="center"/>
+            </w:pPr>
+            <w:r>
+              <w:rPr>
+                <w:b w:val="1"/>
+                <w:bCs w:val="1"/>
+              </w:rPr>
+              <w:t xml:space="preserve">Estado de conservação:</w:t>
+            </w:r>
+          </w:p>
+        </w:tc>
+        <w:tc>
+          <w:tcPr>
+            <w:tcW w:w="5050" w:type="dxa"/>
+          </w:tcPr>
+          <w:p>
+            <w:pPr>
+              <w:jc w:val="center"/>
+            </w:pPr>
+            <w:r>
+              <w:rPr/>
+              <w:t xml:space="preserve">REGULAR</w:t>
+            </w:r>
+          </w:p>
+        </w:tc>
+      </w:tr>
+    </w:tbl>
+    <w:p/>
+    <w:p>
+      <w:pPr/>
+      <w:r>
+        <w:rPr>
+          <w:rFonts w:ascii="Arial" w:hAnsi="Arial" w:eastAsia="Arial" w:cs="Arial"/>
+          <w:sz w:val="24"/>
+          <w:szCs w:val="24"/>
+          <w:b w:val="1"/>
+          <w:bCs w:val="1"/>
+        </w:rPr>
+        <w:t xml:space="preserve">b) Funcionamento e Eficiência:</w:t>
+      </w:r>
+    </w:p>
+    <w:p/>
     <w:p>
       <w:pPr>
         <w:pStyle w:val="justify"/>
@@ -790,7 +1769,7 @@
           <w:b w:val="0"/>
           <w:bCs w:val="0"/>
         </w:rPr>
-        <w:t xml:space="preserve">Trata-se de </w:t>
+        <w:t xml:space="preserve">Buscando atestar tais atributos da arma, o Perito(a) submeteu-a ao teste de tiro, usando as munições de correspondente calibre encaminhadas para o exame e efetuando disparos em ação simples e ação dupla. Foram observados os funcionamentos normais dos seus componentes, os quais deflagraram as respectivas cargas de projeção ao serem as espoletas percutidas por uma só vez. Os remanescentes da munição foram devidamente descartados. Nestas condições, verificou-se estar a</w:t>
       </w:r>
       <w:r>
         <w:rPr>
@@ -801,8 +1780,28 @@
           <w:bCs w:val="1"/>
           <w:u w:val="single"/>
         </w:rPr>
-        <w:t xml:space="preserve">dez cartuchos </w:t>
-      </w:r>
+        <w:t xml:space="preserve"> arma eficiente para a realização de tiros.</w:t>
+      </w:r>
+    </w:p>
+    <w:p/>
+    <w:p>
+      <w:pPr/>
+      <w:r>
+        <w:rPr>
+          <w:rFonts w:ascii="Arial" w:hAnsi="Arial" w:eastAsia="Arial" w:cs="Arial"/>
+          <w:sz w:val="24"/>
+          <w:szCs w:val="24"/>
+          <w:b w:val="1"/>
+          <w:bCs w:val="1"/>
+        </w:rPr>
+        <w:t xml:space="preserve">c) Coleta de Padrões Balísticos:</w:t>
+      </w:r>
+    </w:p>
+    <w:p/>
+    <w:p>
+      <w:pPr>
+        <w:pStyle w:val="justify"/>
+      </w:pPr>
       <w:r>
         <w:rPr>
           <w:rFonts w:ascii="Arial" w:hAnsi="Arial" w:eastAsia="Arial" w:cs="Arial"/>
@@ -811,27 +1810,21 @@
           <w:b w:val="0"/>
           <w:bCs w:val="0"/>
         </w:rPr>
-        <w:t xml:space="preserve"> próprios para uso em armas de fogo, integralmente descritos no quadro a seguir:</w:t>
-      </w:r>
-      <w:br/>
+        <w:t xml:space="preserve">Cumpre informar que foram coletados padrões balísticos da arma em exame, com o propósito de viabilizar futuros exames complementares, conforme descrito no Relatório de Coleta de Padrão nº 645645/2024.</w:t>
+      </w:r>
     </w:p>
+    <w:p/>
     <w:tbl>
       <w:tblGrid>
-        <w:gridCol w:w="400" w:type="dxa"/>
-        <w:gridCol w:w="1100" w:type="dxa"/>
-        <w:gridCol w:w="1187" w:type="dxa"/>
-        <w:gridCol w:w="1600" w:type="dxa"/>
-        <w:gridCol w:w="1200" w:type="dxa"/>
-        <w:gridCol w:w="1550" w:type="dxa"/>
-        <w:gridCol w:w="820" w:type="dxa"/>
-        <w:gridCol w:w="1250" w:type="dxa"/>
+        <w:gridCol/>
       </w:tblGrid>
       <w:tblPr>
-        <w:tblStyle w:val="tabela"/>
+        <w:tblStyle w:val="tabela2img"/>
       </w:tblPr>
       <w:tr>
         <w:trPr>
           <w:trHeight w:val="10" w:hRule="atLeast"/>
+          <w:tblHeader w:val="1"/>
         </w:trPr>
         <w:tc>
           <w:tcPr>
@@ -846,313 +1839,7 @@
                 <w:b w:val="1"/>
                 <w:bCs w:val="1"/>
               </w:rPr>
-              <w:t xml:space="preserve"> TABELA 4 – DESCRIÇÃO DOS CARTUCHOS</w:t>
-            </w:r>
-          </w:p>
-        </w:tc>
-      </w:tr>
-      <w:tr>
-        <w:trPr>
-          <w:trHeight w:val="10" w:hRule="atLeast"/>
-        </w:trPr>
-        <w:tc>
-          <w:tcPr>
-            <w:tcW w:w="400" w:type="dxa"/>
-          </w:tcPr>
-          <w:p>
-            <w:pPr>
-              <w:jc w:val="center"/>
-            </w:pPr>
-            <w:r>
-              <w:rPr>
-                <w:b w:val="1"/>
-                <w:bCs w:val="1"/>
-              </w:rPr>
-              <w:t xml:space="preserve">Qtd</w:t>
-            </w:r>
-          </w:p>
-        </w:tc>
-        <w:tc>
-          <w:tcPr>
-            <w:tcW w:w="1100" w:type="dxa"/>
-          </w:tcPr>
-          <w:p>
-            <w:pPr>
-              <w:jc w:val="center"/>
-            </w:pPr>
-            <w:r>
-              <w:rPr>
-                <w:b w:val="1"/>
-                <w:bCs w:val="1"/>
-              </w:rPr>
-              <w:t xml:space="preserve">Calibre Nominal</w:t>
-            </w:r>
-          </w:p>
-        </w:tc>
-        <w:tc>
-          <w:tcPr>
-            <w:tcW w:w="1187" w:type="dxa"/>
-          </w:tcPr>
-          <w:p>
-            <w:pPr>
-              <w:jc w:val="center"/>
-            </w:pPr>
-            <w:r>
-              <w:rPr>
-                <w:b w:val="1"/>
-                <w:bCs w:val="1"/>
-              </w:rPr>
-              <w:t xml:space="preserve">Marca</w:t>
-            </w:r>
-          </w:p>
-        </w:tc>
-        <w:tc>
-          <w:tcPr>
-            <w:tcW w:w="1600" w:type="dxa"/>
-          </w:tcPr>
-          <w:p>
-            <w:pPr>
-              <w:jc w:val="center"/>
-            </w:pPr>
-            <w:r>
-              <w:rPr>
-                <w:b w:val="1"/>
-                <w:bCs w:val="1"/>
-              </w:rPr>
-              <w:t xml:space="preserve">Procedência</w:t>
-            </w:r>
-          </w:p>
-        </w:tc>
-        <w:tc>
-          <w:tcPr>
-            <w:tcW w:w="1200" w:type="dxa"/>
-          </w:tcPr>
-          <w:p>
-            <w:pPr>
-              <w:jc w:val="center"/>
-            </w:pPr>
-            <w:r>
-              <w:rPr>
-                <w:b w:val="1"/>
-                <w:bCs w:val="1"/>
-              </w:rPr>
-              <w:t xml:space="preserve">Espoleta</w:t>
-            </w:r>
-          </w:p>
-        </w:tc>
-        <w:tc>
-          <w:tcPr>
-            <w:tcW w:w="1550" w:type="dxa"/>
-          </w:tcPr>
-          <w:p>
-            <w:pPr>
-              <w:jc w:val="center"/>
-            </w:pPr>
-            <w:r>
-              <w:rPr>
-                <w:b w:val="1"/>
-                <w:bCs w:val="1"/>
-              </w:rPr>
-              <w:t xml:space="preserve">Estojo Lote</w:t>
-            </w:r>
-          </w:p>
-        </w:tc>
-        <w:tc>
-          <w:tcPr>
-            <w:tcW w:w="820" w:type="dxa"/>
-          </w:tcPr>
-          <w:p>
-            <w:pPr>
-              <w:jc w:val="center"/>
-            </w:pPr>
-            <w:r>
-              <w:rPr>
-                <w:b w:val="1"/>
-                <w:bCs w:val="1"/>
-              </w:rPr>
-              <w:t xml:space="preserve">Projétil</w:t>
-            </w:r>
-          </w:p>
-        </w:tc>
-        <w:tc>
-          <w:tcPr>
-            <w:tcW w:w="1250" w:type="dxa"/>
-          </w:tcPr>
-          <w:p>
-            <w:pPr>
-              <w:jc w:val="center"/>
-            </w:pPr>
-            <w:r>
-              <w:rPr>
-                <w:b w:val="1"/>
-                <w:bCs w:val="1"/>
-              </w:rPr>
-              <w:t xml:space="preserve">Condição Observação</w:t>
-            </w:r>
-          </w:p>
-        </w:tc>
-      </w:tr>
-      <w:tr>
-        <w:trPr/>
-        <w:tc>
-          <w:tcPr>
-            <w:tcW w:w="400" w:type="dxa"/>
-          </w:tcPr>
-          <w:p>
-            <w:pPr>
-              <w:jc w:val="center"/>
-            </w:pPr>
-            <w:r>
-              <w:rPr/>
-              <w:t xml:space="preserve">10</w:t>
-            </w:r>
-          </w:p>
-        </w:tc>
-        <w:tc>
-          <w:tcPr>
-            <w:tcW w:w="1100" w:type="dxa"/>
-          </w:tcPr>
-          <w:p>
-            <w:pPr>
-              <w:jc w:val="center"/>
-            </w:pPr>
-            <w:r>
-              <w:rPr/>
-              <w:t xml:space="preserve">.22 LR</w:t>
-            </w:r>
-          </w:p>
-        </w:tc>
-        <w:tc>
-          <w:tcPr>
-            <w:tcW w:w="1187" w:type="dxa"/>
-          </w:tcPr>
-          <w:p>
-            <w:pPr>
-              <w:jc w:val="center"/>
-            </w:pPr>
-            <w:r>
-              <w:rPr/>
-              <w:t xml:space="preserve">AGUILA</w:t>
-            </w:r>
-          </w:p>
-        </w:tc>
-        <w:tc>
-          <w:tcPr>
-            <w:tcW w:w="1600" w:type="dxa"/>
-          </w:tcPr>
-          <w:p>
-            <w:pPr>
-              <w:jc w:val="center"/>
-            </w:pPr>
-            <w:r>
-              <w:rPr/>
-              <w:t xml:space="preserve">MEXICANA</w:t>
-            </w:r>
-          </w:p>
-        </w:tc>
-        <w:tc>
-          <w:tcPr>
-            <w:tcW w:w="1200" w:type="dxa"/>
-          </w:tcPr>
-          <w:p>
-            <w:pPr>
-              <w:jc w:val="center"/>
-            </w:pPr>
-            <w:r>
-              <w:rPr/>
-              <w:t xml:space="preserve">NIQUELADA</w:t>
-            </w:r>
-          </w:p>
-        </w:tc>
-        <w:tc>
-          <w:tcPr>
-            <w:tcW w:w="1550" w:type="dxa"/>
-          </w:tcPr>
-          <w:p>
-            <w:pPr>
-              <w:jc w:val="center"/>
-            </w:pPr>
-            <w:r>
-              <w:rPr/>
-              <w:t xml:space="preserve">AÇO</w:t>
-            </w:r>
-          </w:p>
-          <w:p>
-            <w:pPr>
-              <w:jc w:val="center"/>
-            </w:pPr>
-            <w:r>
-              <w:rPr/>
-              <w:t xml:space="preserve">(12143)</w:t>
-            </w:r>
-          </w:p>
-        </w:tc>
-        <w:tc>
-          <w:tcPr>
-            <w:tcW w:w="820" w:type="dxa"/>
-          </w:tcPr>
-          <w:p>
-            <w:pPr>
-              <w:jc w:val="center"/>
-            </w:pPr>
-            <w:r>
-              <w:rPr/>
-              <w:t xml:space="preserve">CHCV</w:t>
-            </w:r>
-          </w:p>
-        </w:tc>
-        <w:tc>
-          <w:tcPr>
-            <w:tcW w:w="1250" w:type="dxa"/>
-          </w:tcPr>
-          <w:p>
-            <w:pPr>
-              <w:jc w:val="center"/>
-            </w:pPr>
-            <w:r>
-              <w:rPr/>
-              <w:t xml:space="preserve">PERCUTIDO E NÃO DEFLAGRADO</w:t>
-            </w:r>
-          </w:p>
-          <w:p>
-            <w:pPr>
-              <w:jc w:val="center"/>
-            </w:pPr>
-            <w:r>
-              <w:rPr/>
-              <w:t xml:space="preserve">46456</w:t>
-            </w:r>
-          </w:p>
-        </w:tc>
-      </w:tr>
-      <w:tr>
-        <w:trPr>
-          <w:trHeight w:val="10" w:hRule="atLeast"/>
-        </w:trPr>
-        <w:tc>
-          <w:tcPr/>
-          <w:p>
-            <w:pPr/>
-            <w:r>
-              <w:rPr>
-                <w:sz w:val="18"/>
-                <w:szCs w:val="18"/>
-                <w:b w:val="1"/>
-                <w:bCs w:val="1"/>
-              </w:rPr>
-              <w:t xml:space="preserve">Legenda:</w:t>
-            </w:r>
-          </w:p>
-          <w:p>
-            <w:pPr/>
-            <w:r>
-              <w:rPr>
-                <w:sz w:val="16"/>
-                <w:szCs w:val="16"/>
-                <w:b w:val="0"/>
-                <w:bCs w:val="0"/>
-              </w:rPr>
-              <w:t xml:space="preserve">CHCV  Chumbo Canto Vivo</w:t>
+              <w:t xml:space="preserve">Tabela 5 -Tomadas fotográficas- Pistola</w:t>
             </w:r>
           </w:p>
         </w:tc>
@@ -1168,132 +1855,10 @@
           <w:rFonts w:ascii="Arial" w:hAnsi="Arial" w:eastAsia="Arial" w:cs="Arial"/>
           <w:sz w:val="24"/>
           <w:szCs w:val="24"/>
-          <w:b w:val="0"/>
-          <w:bCs w:val="0"/>
-        </w:rPr>
-        <w:t xml:space="preserve">Os cartuchos percutidos e não deflagrados foram retornados à Central de Custódia, devidamente embalados </w:t>
-      </w:r>
-      <w:r>
-        <w:rPr>
-          <w:rFonts w:ascii="Arial" w:hAnsi="Arial" w:eastAsia="Arial" w:cs="Arial"/>
-          <w:sz w:val="24"/>
-          <w:szCs w:val="24"/>
-          <w:b w:val="0"/>
-          <w:bCs w:val="0"/>
-        </w:rPr>
-        <w:t xml:space="preserve">preservando a integridade das marcas de percussão para futuros exames de comparação microbalística, prestando ainda como prova material de tentativa de disparo de arma de fogo.</w:t>
-      </w:r>
-    </w:p>
-    <w:p/>
-    <w:tbl>
-      <w:tblGrid>
-        <w:gridCol/>
-        <w:gridCol/>
-      </w:tblGrid>
-      <w:tblPr>
-        <w:tblStyle w:val="tabela2img"/>
-      </w:tblPr>
-      <w:tr>
-        <w:trPr>
-          <w:trHeight w:val="10" w:hRule="atLeast"/>
-          <w:tblHeader w:val="1"/>
-        </w:trPr>
-        <w:tc>
-          <w:tcPr>
-            <w:shd w:val="clear" w:fill="d3d3d3"/>
-          </w:tcPr>
-          <w:p>
-            <w:pPr>
-              <w:jc w:val="center"/>
-            </w:pPr>
-            <w:r>
-              <w:rPr>
-                <w:b w:val="1"/>
-                <w:bCs w:val="1"/>
-              </w:rPr>
-              <w:t xml:space="preserve">Tabela 5 Tomada(s) fotográfica(s) Cartucho(s) Lacre 53453</w:t>
-            </w:r>
-          </w:p>
-        </w:tc>
-      </w:tr>
-      <w:tr>
-        <w:trPr>
-          <w:trHeight w:val="10" w:hRule="atLeast"/>
-        </w:trPr>
-        <w:tc>
-          <w:tcPr/>
-          <w:p>
-            <w:pPr>
-              <w:jc w:val="center"/>
-            </w:pPr>
-            <w:r>
-              <w:pict>
-                <v:shape type="#_x0000_t75" style="width:150pt; height:150pt; margin-left:0pt; margin-top:0pt; mso-position-horizontal:left; mso-position-vertical:top; mso-position-horizontal-relative:char; mso-position-vertical-relative:line;">
-                  <w10:wrap type="inline"/>
-                  <v:imagedata r:id="rId8" o:title=""/>
-                </v:shape>
-              </w:pict>
-            </w:r>
-          </w:p>
-          <w:p>
-            <w:pPr>
-              <w:jc w:val="center"/>
-            </w:pPr>
-            <w:r>
-              <w:rPr>
-                <w:b w:val="1"/>
-                <w:bCs w:val="1"/>
-              </w:rPr>
-              <w:t xml:space="preserve">Base-Cartucho(s) calibre .22 LR</w:t>
-            </w:r>
-          </w:p>
-        </w:tc>
-        <w:tc>
-          <w:tcPr/>
-          <w:p>
-            <w:pPr>
-              <w:jc w:val="center"/>
-            </w:pPr>
-            <w:r>
-              <w:pict>
-                <v:shape type="#_x0000_t75" style="width:150pt; height:150pt; margin-left:0pt; margin-top:0pt; mso-position-horizontal:left; mso-position-vertical:top; mso-position-horizontal-relative:char; mso-position-vertical-relative:line;">
-                  <w10:wrap type="inline"/>
-                  <v:imagedata r:id="rId9" o:title=""/>
-                </v:shape>
-              </w:pict>
-            </w:r>
-          </w:p>
-          <w:p>
-            <w:pPr>
-              <w:jc w:val="center"/>
-            </w:pPr>
-            <w:r>
-              <w:rPr>
-                <w:b w:val="1"/>
-                <w:bCs w:val="1"/>
-              </w:rPr>
-              <w:t xml:space="preserve">Lateral-Cartucho(s) calibre .22 LR</w:t>
-            </w:r>
-          </w:p>
-        </w:tc>
-      </w:tr>
-    </w:tbl>
-    <w:p/>
-    <w:p/>
-    <w:p/>
-    <w:p>
-      <w:pPr>
-        <w:pStyle w:val="justify"/>
-      </w:pPr>
-      <w:r>
-        <w:rPr>
-          <w:rFonts w:ascii="Arial" w:hAnsi="Arial" w:eastAsia="Arial" w:cs="Arial"/>
-          <w:sz w:val="24"/>
-          <w:szCs w:val="24"/>
           <w:b w:val="1"/>
           <w:bCs w:val="1"/>
         </w:rPr>
-        <w:t xml:space="preserve">4. CONSIDERAÇÕES FINAIS:</w:t>
+        <w:t xml:space="preserve">4. CONCLUSÃO:</w:t>
       </w:r>
     </w:p>
     <w:p>
@@ -1308,7 +1873,20 @@
           <w:b w:val="0"/>
           <w:bCs w:val="0"/>
         </w:rPr>
-        <w:t xml:space="preserve">O material descrito neste documento, após examinado, foi devidamente identificado, embalado e lacrado com o(s) lacre(s) nº 53453 (Cartucho percutido e não deflagrado), conforme requerido pelos artigos 158-A a 158-F do Código de Processo Penal (Lei nº 13.964/2019), e encaminhado para a Central de Custódia da Polícia Científica do Paraná.</w:t>
+        <w:t xml:space="preserve">Concluídos os exames descritos neste laudo, constatou-se que:</w:t>
+      </w:r>
+    </w:p>
+    <w:p>
+      <w:pPr/>
+      <w:r>
+        <w:rPr>
+          <w:rFonts w:ascii="Arial" w:hAnsi="Arial" w:eastAsia="Arial" w:cs="Arial"/>
+          <w:sz w:val="24"/>
+          <w:szCs w:val="24"/>
+          <w:b w:val="0"/>
+          <w:bCs w:val="0"/>
+        </w:rPr>
+        <w:t xml:space="preserve">•   Arma AF-A encontrava-se eficiente para a realização de tiros.</w:t>
       </w:r>
     </w:p>
     <w:p/>
@@ -1324,7 +1902,7 @@
           <w:b w:val="1"/>
           <w:bCs w:val="1"/>
         </w:rPr>
-        <w:t xml:space="preserve">5. ENCERRAMENTO:</w:t>
+        <w:t xml:space="preserve">5. CONSIDERAÇÕES FINAIS:</w:t>
       </w:r>
     </w:p>
     <w:p>
@@ -1339,6 +1917,37 @@
           <w:b w:val="0"/>
           <w:bCs w:val="0"/>
         </w:rPr>
+        <w:t xml:space="preserve">O material descrito neste documento, após examinado, foi devidamente identificado, embalado e lacrado com o(s) lacre(s) nº 654654 (Arma AF-A), conforme requerido pelos artigos 158-A a 158-F do Código de Processo Penal (Lei nº 13.964/2019), e encaminhado para a Central de Custódia da Polícia Científica do Paraná.</w:t>
+      </w:r>
+    </w:p>
+    <w:p/>
+    <w:p>
+      <w:pPr>
+        <w:pStyle w:val="justify"/>
+      </w:pPr>
+      <w:r>
+        <w:rPr>
+          <w:rFonts w:ascii="Arial" w:hAnsi="Arial" w:eastAsia="Arial" w:cs="Arial"/>
+          <w:sz w:val="24"/>
+          <w:szCs w:val="24"/>
+          <w:b w:val="1"/>
+          <w:bCs w:val="1"/>
+        </w:rPr>
+        <w:t xml:space="preserve">6. ENCERRAMENTO: </w:t>
+      </w:r>
+    </w:p>
+    <w:p>
+      <w:pPr>
+        <w:pStyle w:val="justify"/>
+      </w:pPr>
+      <w:r>
+        <w:rPr>
+          <w:rFonts w:ascii="Arial" w:hAnsi="Arial" w:eastAsia="Arial" w:cs="Arial"/>
+          <w:sz w:val="24"/>
+          <w:szCs w:val="24"/>
+          <w:b w:val="0"/>
+          <w:bCs w:val="0"/>
+        </w:rPr>
         <w:t xml:space="preserve">Este laudo foi redigido pelo(a) Perito(a) que realizou o exame e que o subscreve digitalmente em </w:t>
       </w:r>
       <w:r>
@@ -1430,8 +2039,8 @@
       </w:tr>
     </w:tbl>
     <w:sectPr>
-      <w:headerReference w:type="default" r:id="rId10"/>
-      <w:footerReference w:type="default" r:id="rId11"/>
+      <w:headerReference w:type="default" r:id="rId9"/>
+      <w:footerReference w:type="default" r:id="rId10"/>
       <w:pgSz w:orient="portrait" w:w="11905.511811023622" w:h="16837.79527559055"/>
       <w:pgMar w:top="1440" w:right="1133.8582677165352" w:bottom="0" w:left="1700.787401574803" w:header="2437.7952755905512" w:footer="2267.7165354330705" w:gutter="0"/>
       <w:cols w:num="1" w:space="720"/>

</xml_diff>

<commit_message>
atualizando tela de cadastro de usuario
</commit_message>
<xml_diff>
--- a/storage/laudos/Laudo 56456.docx
+++ b/storage/laudos/Laudo 56456.docx
@@ -350,7 +350,7 @@
                 <w:b w:val="1"/>
                 <w:bCs w:val="1"/>
               </w:rPr>
-              <w:t xml:space="preserve">Nº do IP/APFD:</w:t>
+              <w:t xml:space="preserve">Nº do BO:</w:t>
             </w:r>
           </w:p>
         </w:tc>
@@ -364,7 +364,7 @@
             </w:pPr>
             <w:r>
               <w:rPr/>
-              <w:t xml:space="preserve">111</w:t>
+              <w:t xml:space="preserve">456456</w:t>
             </w:r>
           </w:p>
         </w:tc>
@@ -776,7 +776,7 @@
           <w:b w:val="1"/>
           <w:bCs w:val="1"/>
         </w:rPr>
-        <w:t xml:space="preserve">3. 0. 1 -DA ARMA AF-A - TAURUS  – LACRE DE ENTRADA 4654</w:t>
+        <w:t xml:space="preserve">3. 0. 1 -DA ARMA AF-A - TAURUS PT 917C – LACRE DE ENTRADA 4654</w:t>
       </w:r>
     </w:p>
     <w:p/>
@@ -901,18 +901,18 @@
         </w:tc>
         <w:tc>
           <w:tcPr>
-            <w:tcW w:w="1000" w:type="dxa"/>
-          </w:tcPr>
-          <w:p>
-            <w:pPr>
-              <w:jc w:val="center"/>
-            </w:pPr>
-            <w:r>
-              <w:rPr>
-                <w:b w:val="1"/>
-                <w:bCs w:val="1"/>
-              </w:rPr>
-              <w:t xml:space="preserve">Calibre nominal:</w:t>
+            <w:tcW w:w="3050" w:type="dxa"/>
+          </w:tcPr>
+          <w:p>
+            <w:pPr>
+              <w:jc w:val="center"/>
+            </w:pPr>
+            <w:r>
+              <w:rPr>
+                <w:b w:val="1"/>
+                <w:bCs w:val="1"/>
+              </w:rPr>
+              <w:t xml:space="preserve">Modelo:</w:t>
             </w:r>
           </w:p>
         </w:tc>
@@ -926,7 +926,7 @@
             </w:pPr>
             <w:r>
               <w:rPr/>
-              <w:t xml:space="preserve">9mm Luger</w:t>
+              <w:t xml:space="preserve">PT 917C</w:t>
             </w:r>
           </w:p>
         </w:tc>
@@ -945,24 +945,24 @@
             <w:pPr/>
             <w:r>
               <w:rPr/>
-              <w:t xml:space="preserve"> </w:t>
-            </w:r>
-          </w:p>
-        </w:tc>
-        <w:tc>
-          <w:tcPr>
-            <w:tcW w:w="2000" w:type="dxa"/>
-          </w:tcPr>
-          <w:p>
-            <w:pPr>
-              <w:jc w:val="center"/>
-            </w:pPr>
-            <w:r>
-              <w:rPr>
-                <w:b w:val="1"/>
-                <w:bCs w:val="1"/>
-              </w:rPr>
-              <w:t xml:space="preserve">Procedência:</w:t>
+              <w:t xml:space="preserve"/>
+            </w:r>
+          </w:p>
+        </w:tc>
+        <w:tc>
+          <w:tcPr>
+            <w:tcW w:w="1000" w:type="dxa"/>
+          </w:tcPr>
+          <w:p>
+            <w:pPr>
+              <w:jc w:val="center"/>
+            </w:pPr>
+            <w:r>
+              <w:rPr>
+                <w:b w:val="1"/>
+                <w:bCs w:val="1"/>
+              </w:rPr>
+              <w:t xml:space="preserve">Calibre nominal:</w:t>
             </w:r>
           </w:p>
         </w:tc>
@@ -976,7 +976,7 @@
             </w:pPr>
             <w:r>
               <w:rPr/>
-              <w:t xml:space="preserve">BRASILEIRA</w:t>
+              <w:t xml:space="preserve">9mm Luger</w:t>
             </w:r>
           </w:p>
         </w:tc>
@@ -995,24 +995,24 @@
             <w:pPr/>
             <w:r>
               <w:rPr/>
-              <w:t xml:space="preserve"/>
-            </w:r>
-          </w:p>
-        </w:tc>
-        <w:tc>
-          <w:tcPr>
-            <w:tcW w:w="1000" w:type="dxa"/>
-          </w:tcPr>
-          <w:p>
-            <w:pPr>
-              <w:jc w:val="center"/>
-            </w:pPr>
-            <w:r>
-              <w:rPr>
-                <w:b w:val="1"/>
-                <w:bCs w:val="1"/>
-              </w:rPr>
-              <w:t xml:space="preserve">Nº de patrimônio:</w:t>
+              <w:t xml:space="preserve"> </w:t>
+            </w:r>
+          </w:p>
+        </w:tc>
+        <w:tc>
+          <w:tcPr>
+            <w:tcW w:w="2000" w:type="dxa"/>
+          </w:tcPr>
+          <w:p>
+            <w:pPr>
+              <w:jc w:val="center"/>
+            </w:pPr>
+            <w:r>
+              <w:rPr>
+                <w:b w:val="1"/>
+                <w:bCs w:val="1"/>
+              </w:rPr>
+              <w:t xml:space="preserve">Procedência:</w:t>
             </w:r>
           </w:p>
         </w:tc>
@@ -1026,7 +1026,7 @@
             </w:pPr>
             <w:r>
               <w:rPr/>
-              <w:t xml:space="preserve">321</w:t>
+              <w:t xml:space="preserve">BRASILEIRA</w:t>
             </w:r>
           </w:p>
         </w:tc>
@@ -1039,18 +1039,13 @@
         <w:tc>
           <w:tcPr>
             <w:tcW w:w="2000" w:type="dxa"/>
-            <w:vMerge w:val="restart"/>
-          </w:tcPr>
-          <w:p>
-            <w:pPr>
-              <w:jc w:val="center"/>
-            </w:pPr>
-            <w:r>
-              <w:rPr>
-                <w:b w:val="1"/>
-                <w:bCs w:val="1"/>
-              </w:rPr>
-              <w:t xml:space="preserve">Características do funcionamento</w:t>
+            <w:vMerge w:val="continue"/>
+          </w:tcPr>
+          <w:p>
+            <w:pPr/>
+            <w:r>
+              <w:rPr/>
+              <w:t xml:space="preserve"/>
             </w:r>
           </w:p>
         </w:tc>
@@ -1067,7 +1062,7 @@
                 <w:b w:val="1"/>
                 <w:bCs w:val="1"/>
               </w:rPr>
-              <w:t xml:space="preserve">Quantidade de canos:</w:t>
+              <w:t xml:space="preserve">Nº de patrimônio:</w:t>
             </w:r>
           </w:p>
         </w:tc>
@@ -1081,7 +1076,7 @@
             </w:pPr>
             <w:r>
               <w:rPr/>
-              <w:t xml:space="preserve">UM</w:t>
+              <w:t xml:space="preserve">321</w:t>
             </w:r>
           </w:p>
         </w:tc>
@@ -1094,30 +1089,35 @@
         <w:tc>
           <w:tcPr>
             <w:tcW w:w="2000" w:type="dxa"/>
-            <w:vMerge w:val="continue"/>
-          </w:tcPr>
-          <w:p>
-            <w:pPr/>
-            <w:r>
-              <w:rPr/>
-              <w:t xml:space="preserve"/>
-            </w:r>
-          </w:p>
-        </w:tc>
-        <w:tc>
-          <w:tcPr>
-            <w:tcW w:w="3050" w:type="dxa"/>
-          </w:tcPr>
-          <w:p>
-            <w:pPr>
-              <w:jc w:val="center"/>
-            </w:pPr>
-            <w:r>
-              <w:rPr>
-                <w:b w:val="1"/>
-                <w:bCs w:val="1"/>
-              </w:rPr>
-              <w:t xml:space="preserve">Regime de tiro:</w:t>
+            <w:vMerge w:val="restart"/>
+          </w:tcPr>
+          <w:p>
+            <w:pPr>
+              <w:jc w:val="center"/>
+            </w:pPr>
+            <w:r>
+              <w:rPr>
+                <w:b w:val="1"/>
+                <w:bCs w:val="1"/>
+              </w:rPr>
+              <w:t xml:space="preserve">Características do funcionamento</w:t>
+            </w:r>
+          </w:p>
+        </w:tc>
+        <w:tc>
+          <w:tcPr>
+            <w:tcW w:w="1000" w:type="dxa"/>
+          </w:tcPr>
+          <w:p>
+            <w:pPr>
+              <w:jc w:val="center"/>
+            </w:pPr>
+            <w:r>
+              <w:rPr>
+                <w:b w:val="1"/>
+                <w:bCs w:val="1"/>
+              </w:rPr>
+              <w:t xml:space="preserve">Quantidade de canos:</w:t>
             </w:r>
           </w:p>
         </w:tc>
@@ -1131,7 +1131,7 @@
             </w:pPr>
             <w:r>
               <w:rPr/>
-              <w:t xml:space="preserve">SEMI-AUTOMÁTICO</w:t>
+              <w:t xml:space="preserve">UM</w:t>
             </w:r>
           </w:p>
         </w:tc>
@@ -1156,18 +1156,18 @@
         </w:tc>
         <w:tc>
           <w:tcPr>
-            <w:tcW w:w="2000" w:type="dxa"/>
-          </w:tcPr>
-          <w:p>
-            <w:pPr>
-              <w:jc w:val="center"/>
-            </w:pPr>
-            <w:r>
-              <w:rPr>
-                <w:b w:val="1"/>
-                <w:bCs w:val="1"/>
-              </w:rPr>
-              <w:t xml:space="preserve">Comprimento do cano:</w:t>
+            <w:tcW w:w="3050" w:type="dxa"/>
+          </w:tcPr>
+          <w:p>
+            <w:pPr>
+              <w:jc w:val="center"/>
+            </w:pPr>
+            <w:r>
+              <w:rPr>
+                <w:b w:val="1"/>
+                <w:bCs w:val="1"/>
+              </w:rPr>
+              <w:t xml:space="preserve">Regime de tiro:</w:t>
             </w:r>
           </w:p>
         </w:tc>
@@ -1181,7 +1181,7 @@
             </w:pPr>
             <w:r>
               <w:rPr/>
-              <w:t xml:space="preserve">5 cm</w:t>
+              <w:t xml:space="preserve">SEMI-AUTOMÁTICO</w:t>
             </w:r>
           </w:p>
         </w:tc>
@@ -1206,18 +1206,18 @@
         </w:tc>
         <w:tc>
           <w:tcPr>
-            <w:tcW w:w="1000" w:type="dxa"/>
-          </w:tcPr>
-          <w:p>
-            <w:pPr>
-              <w:jc w:val="center"/>
-            </w:pPr>
-            <w:r>
-              <w:rPr>
-                <w:b w:val="1"/>
-                <w:bCs w:val="1"/>
-              </w:rPr>
-              <w:t xml:space="preserve">Nº de raias:</w:t>
+            <w:tcW w:w="2000" w:type="dxa"/>
+          </w:tcPr>
+          <w:p>
+            <w:pPr>
+              <w:jc w:val="center"/>
+            </w:pPr>
+            <w:r>
+              <w:rPr>
+                <w:b w:val="1"/>
+                <w:bCs w:val="1"/>
+              </w:rPr>
+              <w:t xml:space="preserve">Comprimento do cano:</w:t>
             </w:r>
           </w:p>
         </w:tc>
@@ -1231,7 +1231,7 @@
             </w:pPr>
             <w:r>
               <w:rPr/>
-              <w:t xml:space="preserve">CINCO</w:t>
+              <w:t xml:space="preserve">10,9 cm</w:t>
             </w:r>
           </w:p>
         </w:tc>
@@ -1267,7 +1267,7 @@
                 <w:b w:val="1"/>
                 <w:bCs w:val="1"/>
               </w:rPr>
-              <w:t xml:space="preserve">Orientação de raias:</w:t>
+              <w:t xml:space="preserve">Nº de raias:</w:t>
             </w:r>
           </w:p>
         </w:tc>
@@ -1281,7 +1281,7 @@
             </w:pPr>
             <w:r>
               <w:rPr/>
-              <w:t xml:space="preserve">DEXTRÓGIRO</w:t>
+              <w:t xml:space="preserve">SEIS</w:t>
             </w:r>
           </w:p>
         </w:tc>
@@ -1317,7 +1317,7 @@
                 <w:b w:val="1"/>
                 <w:bCs w:val="1"/>
               </w:rPr>
-              <w:t xml:space="preserve">Sistema de carregamento:</w:t>
+              <w:t xml:space="preserve">Orientação de raias:</w:t>
             </w:r>
           </w:p>
         </w:tc>
@@ -1331,7 +1331,7 @@
             </w:pPr>
             <w:r>
               <w:rPr/>
-              <w:t xml:space="preserve">RETROCARGA</w:t>
+              <w:t xml:space="preserve">DEXTRÓGIRO</w:t>
             </w:r>
           </w:p>
         </w:tc>
@@ -1367,7 +1367,7 @@
                 <w:b w:val="1"/>
                 <w:bCs w:val="1"/>
               </w:rPr>
-              <w:t xml:space="preserve">Capacidade:</w:t>
+              <w:t xml:space="preserve">Sistema de carregamento:</w:t>
             </w:r>
           </w:p>
         </w:tc>
@@ -1381,7 +1381,7 @@
             </w:pPr>
             <w:r>
               <w:rPr/>
-              <w:t xml:space="preserve">CINCO</w:t>
+              <w:t xml:space="preserve">RETROCARGA</w:t>
             </w:r>
           </w:p>
         </w:tc>
@@ -1400,24 +1400,24 @@
             <w:pPr/>
             <w:r>
               <w:rPr/>
-              <w:t xml:space="preserve"> </w:t>
-            </w:r>
-          </w:p>
-        </w:tc>
-        <w:tc>
-          <w:tcPr>
-            <w:tcW w:w="2000" w:type="dxa"/>
-          </w:tcPr>
-          <w:p>
-            <w:pPr>
-              <w:jc w:val="center"/>
-            </w:pPr>
-            <w:r>
-              <w:rPr>
-                <w:b w:val="1"/>
-                <w:bCs w:val="1"/>
-              </w:rPr>
-              <w:t xml:space="preserve">Percussão:</w:t>
+              <w:t xml:space="preserve"/>
+            </w:r>
+          </w:p>
+        </w:tc>
+        <w:tc>
+          <w:tcPr>
+            <w:tcW w:w="1000" w:type="dxa"/>
+          </w:tcPr>
+          <w:p>
+            <w:pPr>
+              <w:jc w:val="center"/>
+            </w:pPr>
+            <w:r>
+              <w:rPr>
+                <w:b w:val="1"/>
+                <w:bCs w:val="1"/>
+              </w:rPr>
+              <w:t xml:space="preserve">Capacidade:</w:t>
             </w:r>
           </w:p>
         </w:tc>
@@ -1431,7 +1431,7 @@
             </w:pPr>
             <w:r>
               <w:rPr/>
-              <w:t xml:space="preserve">INDIRETA COM CÃO EXPOSTO</w:t>
+              <w:t xml:space="preserve">DEZESSETE</w:t>
             </w:r>
           </w:p>
         </w:tc>
@@ -1450,24 +1450,24 @@
             <w:pPr/>
             <w:r>
               <w:rPr/>
-              <w:t xml:space="preserve"/>
-            </w:r>
-          </w:p>
-        </w:tc>
-        <w:tc>
-          <w:tcPr>
-            <w:tcW w:w="3050" w:type="dxa"/>
-          </w:tcPr>
-          <w:p>
-            <w:pPr>
-              <w:jc w:val="center"/>
-            </w:pPr>
-            <w:r>
-              <w:rPr>
-                <w:b w:val="1"/>
-                <w:bCs w:val="1"/>
-              </w:rPr>
-              <w:t xml:space="preserve">Sistema de disparo:</w:t>
+              <w:t xml:space="preserve"> </w:t>
+            </w:r>
+          </w:p>
+        </w:tc>
+        <w:tc>
+          <w:tcPr>
+            <w:tcW w:w="2000" w:type="dxa"/>
+          </w:tcPr>
+          <w:p>
+            <w:pPr>
+              <w:jc w:val="center"/>
+            </w:pPr>
+            <w:r>
+              <w:rPr>
+                <w:b w:val="1"/>
+                <w:bCs w:val="1"/>
+              </w:rPr>
+              <w:t xml:space="preserve">Percussão:</w:t>
             </w:r>
           </w:p>
         </w:tc>
@@ -1481,7 +1481,7 @@
             </w:pPr>
             <w:r>
               <w:rPr/>
-              <w:t xml:space="preserve">DUPLA AÇÃO</w:t>
+              <w:t xml:space="preserve">INDIRETA COM CÃO EXPOSTO</w:t>
             </w:r>
           </w:p>
         </w:tc>
@@ -1494,18 +1494,13 @@
         <w:tc>
           <w:tcPr>
             <w:tcW w:w="2000" w:type="dxa"/>
-            <w:vMerge w:val="restart"/>
-          </w:tcPr>
-          <w:p>
-            <w:pPr>
-              <w:jc w:val="center"/>
-            </w:pPr>
-            <w:r>
-              <w:rPr>
-                <w:b w:val="1"/>
-                <w:bCs w:val="1"/>
-              </w:rPr>
-              <w:t xml:space="preserve">Outras Características</w:t>
+            <w:vMerge w:val="continue"/>
+          </w:tcPr>
+          <w:p>
+            <w:pPr/>
+            <w:r>
+              <w:rPr/>
+              <w:t xml:space="preserve"/>
             </w:r>
           </w:p>
         </w:tc>
@@ -1522,7 +1517,7 @@
                 <w:b w:val="1"/>
                 <w:bCs w:val="1"/>
               </w:rPr>
-              <w:t xml:space="preserve">Cabo:</w:t>
+              <w:t xml:space="preserve">Sistema de disparo:</w:t>
             </w:r>
           </w:p>
         </w:tc>
@@ -1536,7 +1531,7 @@
             </w:pPr>
             <w:r>
               <w:rPr/>
-              <w:t xml:space="preserve">MATERIAL SINTÉTICO</w:t>
+              <w:t xml:space="preserve">DUPLA AÇÃO</w:t>
             </w:r>
           </w:p>
         </w:tc>
@@ -1549,30 +1544,35 @@
         <w:tc>
           <w:tcPr>
             <w:tcW w:w="2000" w:type="dxa"/>
-            <w:vMerge w:val="continue"/>
-          </w:tcPr>
-          <w:p>
-            <w:pPr/>
-            <w:r>
-              <w:rPr/>
-              <w:t xml:space="preserve"/>
-            </w:r>
-          </w:p>
-        </w:tc>
-        <w:tc>
-          <w:tcPr>
-            <w:tcW w:w="1000" w:type="dxa"/>
-          </w:tcPr>
-          <w:p>
-            <w:pPr>
-              <w:jc w:val="center"/>
-            </w:pPr>
-            <w:r>
-              <w:rPr>
-                <w:b w:val="1"/>
-                <w:bCs w:val="1"/>
-              </w:rPr>
-              <w:t xml:space="preserve">Acabamento:</w:t>
+            <w:vMerge w:val="restart"/>
+          </w:tcPr>
+          <w:p>
+            <w:pPr>
+              <w:jc w:val="center"/>
+            </w:pPr>
+            <w:r>
+              <w:rPr>
+                <w:b w:val="1"/>
+                <w:bCs w:val="1"/>
+              </w:rPr>
+              <w:t xml:space="preserve">Outras Características</w:t>
+            </w:r>
+          </w:p>
+        </w:tc>
+        <w:tc>
+          <w:tcPr>
+            <w:tcW w:w="3050" w:type="dxa"/>
+          </w:tcPr>
+          <w:p>
+            <w:pPr>
+              <w:jc w:val="center"/>
+            </w:pPr>
+            <w:r>
+              <w:rPr>
+                <w:b w:val="1"/>
+                <w:bCs w:val="1"/>
+              </w:rPr>
+              <w:t xml:space="preserve">Cabo:</w:t>
             </w:r>
           </w:p>
         </w:tc>
@@ -1586,7 +1586,7 @@
             </w:pPr>
             <w:r>
               <w:rPr/>
-              <w:t xml:space="preserve">DESPROVIDO</w:t>
+              <w:t xml:space="preserve">MATERIAL SINTÉTICO</w:t>
             </w:r>
           </w:p>
         </w:tc>
@@ -1611,7 +1611,57 @@
         </w:tc>
         <w:tc>
           <w:tcPr>
+            <w:tcW w:w="1000" w:type="dxa"/>
+          </w:tcPr>
+          <w:p>
+            <w:pPr>
+              <w:jc w:val="center"/>
+            </w:pPr>
+            <w:r>
+              <w:rPr>
+                <w:b w:val="1"/>
+                <w:bCs w:val="1"/>
+              </w:rPr>
+              <w:t xml:space="preserve">Acabamento:</w:t>
+            </w:r>
+          </w:p>
+        </w:tc>
+        <w:tc>
+          <w:tcPr>
+            <w:tcW w:w="5050" w:type="dxa"/>
+          </w:tcPr>
+          <w:p>
+            <w:pPr>
+              <w:jc w:val="center"/>
+            </w:pPr>
+            <w:r>
+              <w:rPr/>
+              <w:t xml:space="preserve">DESPROVIDO</w:t>
+            </w:r>
+          </w:p>
+        </w:tc>
+      </w:tr>
+      <w:tr>
+        <w:trPr>
+          <w:trHeight w:val="50" w:hRule="atLeast"/>
+          <w:cantSplit w:val="1"/>
+        </w:trPr>
+        <w:tc>
+          <w:tcPr>
             <w:tcW w:w="2000" w:type="dxa"/>
+            <w:vMerge w:val="continue"/>
+          </w:tcPr>
+          <w:p>
+            <w:pPr/>
+            <w:r>
+              <w:rPr/>
+              <w:t xml:space="preserve"/>
+            </w:r>
+          </w:p>
+        </w:tc>
+        <w:tc>
+          <w:tcPr>
+            <w:tcW w:w="2000" w:type="dxa"/>
           </w:tcPr>
           <w:p>
             <w:pPr>
@@ -1636,7 +1686,7 @@
             </w:pPr>
             <w:r>
               <w:rPr/>
-              <w:t xml:space="preserve">COMPRIMENTO 5 cm ALTURA 5 cm</w:t>
+              <w:t xml:space="preserve">COMPRIMENTO 20 cm ALTURA 13,8 cm</w:t>
             </w:r>
           </w:p>
         </w:tc>
@@ -1794,6 +1844,40 @@
           </w:p>
         </w:tc>
       </w:tr>
+      <w:tr>
+        <w:trPr>
+          <w:trHeight w:val="10" w:hRule="atLeast"/>
+          <w:cantSplit w:val="1"/>
+        </w:trPr>
+        <w:tc>
+          <w:tcPr/>
+          <w:p>
+            <w:pPr>
+              <w:jc w:val="center"/>
+            </w:pPr>
+            <w:r>
+              <w:pict>
+                <v:shape type="#_x0000_t75" style="width:450pt; height:250pt; margin-left:0pt; margin-top:0pt; mso-position-horizontal:left; mso-position-vertical:top; mso-position-horizontal-relative:char; mso-position-vertical-relative:line;">
+                  <w10:wrap type="inline"/>
+                  <v:imagedata r:id="rId9" o:title=""/>
+                </v:shape>
+              </w:pict>
+            </w:r>
+          </w:p>
+          <w:p>
+            <w:pPr>
+              <w:jc w:val="center"/>
+            </w:pPr>
+            <w:r>
+              <w:rPr>
+                <w:b w:val="1"/>
+                <w:bCs w:val="1"/>
+              </w:rPr>
+              <w:t xml:space="preserve">Vista lateral direita</w:t>
+            </w:r>
+          </w:p>
+        </w:tc>
+      </w:tr>
     </w:tbl>
     <w:p/>
     <w:p>
@@ -1989,8 +2073,8 @@
       </w:tr>
     </w:tbl>
     <w:sectPr>
-      <w:headerReference w:type="default" r:id="rId9"/>
-      <w:footerReference w:type="default" r:id="rId10"/>
+      <w:headerReference w:type="default" r:id="rId10"/>
+      <w:footerReference w:type="default" r:id="rId11"/>
       <w:pgSz w:orient="portrait" w:w="11905.511811023622" w:h="16837.79527559055"/>
       <w:pgMar w:top="1440" w:right="1133.8582677165352" w:bottom="0" w:left="1700.787401574803" w:header="2437.7952755905512" w:footer="2267.7165354330705" w:gutter="0"/>
       <w:cols w:num="1" w:space="720"/>

</xml_diff>